<commit_message>
REFRESH Cloudflare 21/12 17:23
</commit_message>
<xml_diff>
--- a/docs/Documento de Pruebas.docx
+++ b/docs/Documento de Pruebas.docx
@@ -455,10 +455,7 @@
         <w:pStyle w:val="Heading2"/>
       </w:pPr>
       <w:r>
-        <w:t>Prueba #</w:t>
-      </w:r>
-      <w:r>
-        <w:t>2</w:t>
+        <w:t>Prueba #2</w:t>
       </w:r>
     </w:p>
     <w:p>
@@ -481,10 +478,7 @@
         </mc:AlternateContent>
       </w:r>
       <w:r>
-        <w:t xml:space="preserve"> </w:t>
-      </w:r>
-      <w:r>
-        <w:t>Búsqueda de producto sin resultados y recuperación del flujo</w:t>
+        <w:t xml:space="preserve"> Búsqueda de producto sin resultados y recuperación del flujo</w:t>
       </w:r>
     </w:p>
     <w:p>
@@ -507,10 +501,7 @@
         </mc:AlternateContent>
       </w:r>
       <w:r>
-        <w:t xml:space="preserve"> Validar que </w:t>
-      </w:r>
-      <w:r>
-        <w:t xml:space="preserve">cuando un usuario busca un producto que no existe el </w:t>
+        <w:t xml:space="preserve"> Validar que cuando un usuario busca un producto que no existe el </w:t>
       </w:r>
       <w:proofErr w:type="spellStart"/>
       <w:r>
@@ -518,10 +509,7 @@
       </w:r>
       <w:proofErr w:type="spellEnd"/>
       <w:r>
-        <w:t xml:space="preserve"> responda correctamente, no se pierda el estado ni datos críticos, el usuario pueda seguir buscando productos y que el flujo continue sin romper la sesión</w:t>
-      </w:r>
-      <w:r>
-        <w:t>.</w:t>
+        <w:t xml:space="preserve"> responda correctamente, no se pierda el estado ni datos críticos, el usuario pueda seguir buscando productos y que el flujo continue sin romper la sesión.</w:t>
       </w:r>
     </w:p>
     <w:p>
@@ -544,22 +532,7 @@
         </mc:AlternateContent>
       </w:r>
       <w:r>
-        <w:t xml:space="preserve"> Usuario </w:t>
-      </w:r>
-      <w:r>
-        <w:t>NO tiene una orden activa</w:t>
-      </w:r>
-      <w:r>
-        <w:t xml:space="preserve"> -&gt; </w:t>
-      </w:r>
-      <w:r>
-        <w:t>Sesión recién iniciada</w:t>
-      </w:r>
-      <w:r>
-        <w:t xml:space="preserve"> -&gt; </w:t>
-      </w:r>
-      <w:r>
-        <w:t>El flujo parte del saludo.</w:t>
+        <w:t xml:space="preserve"> Usuario NO tiene una orden activa -&gt; Sesión recién iniciada -&gt; El flujo parte del saludo.</w:t>
       </w:r>
     </w:p>
     <w:p/>
@@ -691,10 +664,7 @@
         <w:pStyle w:val="Heading2"/>
       </w:pPr>
       <w:r>
-        <w:t>Prueba #</w:t>
-      </w:r>
-      <w:r>
-        <w:t>3</w:t>
+        <w:t>Prueba #3</w:t>
       </w:r>
     </w:p>
     <w:p>
@@ -717,10 +687,7 @@
         </mc:AlternateContent>
       </w:r>
       <w:r>
-        <w:t xml:space="preserve"> </w:t>
-      </w:r>
-      <w:r>
-        <w:t>Manejo de errores y recuperación de contexto</w:t>
+        <w:t xml:space="preserve"> Manejo de errores y recuperación de contexto</w:t>
       </w:r>
     </w:p>
     <w:p>
@@ -743,10 +710,7 @@
         </mc:AlternateContent>
       </w:r>
       <w:r>
-        <w:t xml:space="preserve"> Validar que </w:t>
-      </w:r>
-      <w:r>
-        <w:t xml:space="preserve">el </w:t>
+        <w:t xml:space="preserve"> Validar que el </w:t>
       </w:r>
       <w:proofErr w:type="spellStart"/>
       <w:r>
@@ -774,10 +738,7 @@
       </w:r>
       <w:proofErr w:type="spellEnd"/>
       <w:r>
-        <w:t xml:space="preserve"> coherencia en la sesión</w:t>
-      </w:r>
-      <w:r>
-        <w:t>.</w:t>
+        <w:t xml:space="preserve"> coherencia en la sesión.</w:t>
       </w:r>
     </w:p>
     <w:p>
@@ -800,25 +761,7 @@
         </mc:AlternateContent>
       </w:r>
       <w:r>
-        <w:t xml:space="preserve"> </w:t>
-      </w:r>
-      <w:r>
-        <w:t>Usuario busca producto</w:t>
-      </w:r>
-      <w:r>
-        <w:t xml:space="preserve"> -&gt; </w:t>
-      </w:r>
-      <w:r>
-        <w:t>Bot devuelve varios resultados</w:t>
-      </w:r>
-      <w:r>
-        <w:t xml:space="preserve"> -&gt; </w:t>
-      </w:r>
-      <w:r>
-        <w:t>Usuario responde mal -&gt; Bot corrige y vuelve a pedir selección -&gt; Usuario selecciona correctamente -&gt; Continúa el flujo normal hasta pago</w:t>
-      </w:r>
-      <w:r>
-        <w:t>.</w:t>
+        <w:t xml:space="preserve"> Usuario busca producto -&gt; Bot devuelve varios resultados -&gt; Usuario responde mal -&gt; Bot corrige y vuelve a pedir selección -&gt; Usuario selecciona correctamente -&gt; Continúa el flujo normal hasta pago.</w:t>
       </w:r>
     </w:p>
     <w:p/>
@@ -981,6 +924,731 @@
         </w:rPr>
         <w:t>✅ Resultados de la prueba: Prueba exitosa.</w:t>
       </w:r>
+    </w:p>
+    <w:p>
+      <w:pPr>
+        <w:rPr>
+          <w:rFonts w:ascii="Segoe UI Emoji" w:hAnsi="Segoe UI Emoji" w:cs="Segoe UI Emoji"/>
+        </w:rPr>
+      </w:pPr>
+    </w:p>
+    <w:p>
+      <w:pPr>
+        <w:pStyle w:val="Heading2"/>
+      </w:pPr>
+      <w:r>
+        <w:t>Prueba #4</w:t>
+      </w:r>
+    </w:p>
+    <w:p>
+      <w:r>
+        <w:rPr>
+          <mc:AlternateContent>
+            <mc:Choice Requires="w16se"/>
+            <mc:Fallback>
+              <w:rFonts w:ascii="Segoe UI Emoji" w:eastAsia="Segoe UI Emoji" w:hAnsi="Segoe UI Emoji" w:cs="Segoe UI Emoji"/>
+            </mc:Fallback>
+          </mc:AlternateContent>
+        </w:rPr>
+        <mc:AlternateContent>
+          <mc:Choice Requires="w16se">
+            <w16se:symEx w16se:font="Segoe UI Emoji" w16se:char="1F4CC"/>
+          </mc:Choice>
+          <mc:Fallback>
+            <w:t>📌</w:t>
+          </mc:Fallback>
+        </mc:AlternateContent>
+      </w:r>
+      <w:r>
+        <w:t xml:space="preserve"> Usuario escribe algo inesperado / fuera de contexto</w:t>
+      </w:r>
+    </w:p>
+    <w:p>
+      <w:r>
+        <w:rPr>
+          <mc:AlternateContent>
+            <mc:Choice Requires="w16se"/>
+            <mc:Fallback>
+              <w:rFonts w:ascii="Segoe UI Emoji" w:eastAsia="Segoe UI Emoji" w:hAnsi="Segoe UI Emoji" w:cs="Segoe UI Emoji"/>
+            </mc:Fallback>
+          </mc:AlternateContent>
+        </w:rPr>
+        <mc:AlternateContent>
+          <mc:Choice Requires="w16se">
+            <w16se:symEx w16se:font="Segoe UI Emoji" w16se:char="1F3AF"/>
+          </mc:Choice>
+          <mc:Fallback>
+            <w:t>🎯</w:t>
+          </mc:Fallback>
+        </mc:AlternateContent>
+      </w:r>
+      <w:r>
+        <w:t xml:space="preserve"> Validar que el </w:t>
+      </w:r>
+      <w:proofErr w:type="spellStart"/>
+      <w:r>
+        <w:t>bot</w:t>
+      </w:r>
+      <w:proofErr w:type="spellEnd"/>
+      <w:r>
+        <w:t xml:space="preserve"> no pierda el estado, no pierda el </w:t>
+      </w:r>
+      <w:proofErr w:type="spellStart"/>
+      <w:r>
+        <w:rPr>
+          <w:i/>
+          <w:iCs/>
+        </w:rPr>
+        <w:t>order_id</w:t>
+      </w:r>
+      <w:proofErr w:type="spellEnd"/>
+      <w:r>
+        <w:t>, responda de forma clara y redireccione correctamente al flujo esperado.</w:t>
+      </w:r>
+    </w:p>
+    <w:p>
+      <w:r>
+        <w:rPr>
+          <mc:AlternateContent>
+            <mc:Choice Requires="w16se"/>
+            <mc:Fallback>
+              <w:rFonts w:ascii="Segoe UI Emoji" w:eastAsia="Segoe UI Emoji" w:hAnsi="Segoe UI Emoji" w:cs="Segoe UI Emoji"/>
+            </mc:Fallback>
+          </mc:AlternateContent>
+        </w:rPr>
+        <mc:AlternateContent>
+          <mc:Choice Requires="w16se">
+            <w16se:symEx w16se:font="Segoe UI Emoji" w16se:char="1F501"/>
+          </mc:Choice>
+          <mc:Fallback>
+            <w:t>🔁</w:t>
+          </mc:Fallback>
+        </mc:AlternateContent>
+      </w:r>
+      <w:r>
+        <w:t xml:space="preserve"> Usuario inicia conversación -&gt; Entra al flujo -&gt;Usuario envía mensaje inesperado.</w:t>
+      </w:r>
+    </w:p>
+    <w:p/>
+    <w:p/>
+    <w:p/>
+    <w:p/>
+    <w:p/>
+    <w:p/>
+    <w:p>
+      <w:r>
+        <w:rPr>
+          <mc:AlternateContent>
+            <mc:Choice Requires="w16se"/>
+            <mc:Fallback>
+              <w:rFonts w:ascii="Segoe UI Emoji" w:eastAsia="Segoe UI Emoji" w:hAnsi="Segoe UI Emoji" w:cs="Segoe UI Emoji"/>
+            </mc:Fallback>
+          </mc:AlternateContent>
+        </w:rPr>
+        <w:lastRenderedPageBreak/>
+        <mc:AlternateContent>
+          <mc:Choice Requires="w16se">
+            <w16se:symEx w16se:font="Segoe UI Emoji" w16se:char="1F4E8"/>
+          </mc:Choice>
+          <mc:Fallback>
+            <w:t>📨</w:t>
+          </mc:Fallback>
+        </mc:AlternateContent>
+      </w:r>
+      <w:r>
+        <w:t xml:space="preserve"> Log de mensajes</w:t>
+      </w:r>
+    </w:p>
+    <w:p>
+      <w:r>
+        <w:drawing>
+          <wp:inline distT="0" distB="0" distL="0" distR="0" wp14:anchorId="5E52D9D1" wp14:editId="4F1A5F6E">
+            <wp:extent cx="1526651" cy="2999870"/>
+            <wp:effectExtent l="0" t="0" r="0" b="0"/>
+            <wp:docPr id="1543123810" name="Picture 1"/>
+            <wp:cNvGraphicFramePr>
+              <a:graphicFrameLocks xmlns:a="http://schemas.openxmlformats.org/drawingml/2006/main" noChangeAspect="1"/>
+            </wp:cNvGraphicFramePr>
+            <a:graphic xmlns:a="http://schemas.openxmlformats.org/drawingml/2006/main">
+              <a:graphicData uri="http://schemas.openxmlformats.org/drawingml/2006/picture">
+                <pic:pic xmlns:pic="http://schemas.openxmlformats.org/drawingml/2006/picture">
+                  <pic:nvPicPr>
+                    <pic:cNvPr id="1543123810" name=""/>
+                    <pic:cNvPicPr/>
+                  </pic:nvPicPr>
+                  <pic:blipFill>
+                    <a:blip r:embed="rId14"/>
+                    <a:stretch>
+                      <a:fillRect/>
+                    </a:stretch>
+                  </pic:blipFill>
+                  <pic:spPr>
+                    <a:xfrm>
+                      <a:off x="0" y="0"/>
+                      <a:ext cx="1530704" cy="3007835"/>
+                    </a:xfrm>
+                    <a:prstGeom prst="rect">
+                      <a:avLst/>
+                    </a:prstGeom>
+                  </pic:spPr>
+                </pic:pic>
+              </a:graphicData>
+            </a:graphic>
+          </wp:inline>
+        </w:drawing>
+      </w:r>
+      <w:r>
+        <w:t xml:space="preserve">  </w:t>
+      </w:r>
+      <w:r>
+        <w:drawing>
+          <wp:inline distT="0" distB="0" distL="0" distR="0" wp14:anchorId="41790B06" wp14:editId="14F9F019">
+            <wp:extent cx="1391479" cy="3002665"/>
+            <wp:effectExtent l="0" t="0" r="0" b="7620"/>
+            <wp:docPr id="949682777" name="Picture 1"/>
+            <wp:cNvGraphicFramePr>
+              <a:graphicFrameLocks xmlns:a="http://schemas.openxmlformats.org/drawingml/2006/main" noChangeAspect="1"/>
+            </wp:cNvGraphicFramePr>
+            <a:graphic xmlns:a="http://schemas.openxmlformats.org/drawingml/2006/main">
+              <a:graphicData uri="http://schemas.openxmlformats.org/drawingml/2006/picture">
+                <pic:pic xmlns:pic="http://schemas.openxmlformats.org/drawingml/2006/picture">
+                  <pic:nvPicPr>
+                    <pic:cNvPr id="949682777" name=""/>
+                    <pic:cNvPicPr/>
+                  </pic:nvPicPr>
+                  <pic:blipFill>
+                    <a:blip r:embed="rId15"/>
+                    <a:stretch>
+                      <a:fillRect/>
+                    </a:stretch>
+                  </pic:blipFill>
+                  <pic:spPr>
+                    <a:xfrm>
+                      <a:off x="0" y="0"/>
+                      <a:ext cx="1402000" cy="3025369"/>
+                    </a:xfrm>
+                    <a:prstGeom prst="rect">
+                      <a:avLst/>
+                    </a:prstGeom>
+                  </pic:spPr>
+                </pic:pic>
+              </a:graphicData>
+            </a:graphic>
+          </wp:inline>
+        </w:drawing>
+      </w:r>
+      <w:r>
+        <w:t xml:space="preserve">  </w:t>
+      </w:r>
+      <w:r>
+        <w:drawing>
+          <wp:inline distT="0" distB="0" distL="0" distR="0" wp14:anchorId="5238D9C6" wp14:editId="298F2EBA">
+            <wp:extent cx="1377482" cy="3013545"/>
+            <wp:effectExtent l="0" t="0" r="0" b="0"/>
+            <wp:docPr id="1385141101" name="Picture 1"/>
+            <wp:cNvGraphicFramePr>
+              <a:graphicFrameLocks xmlns:a="http://schemas.openxmlformats.org/drawingml/2006/main" noChangeAspect="1"/>
+            </wp:cNvGraphicFramePr>
+            <a:graphic xmlns:a="http://schemas.openxmlformats.org/drawingml/2006/main">
+              <a:graphicData uri="http://schemas.openxmlformats.org/drawingml/2006/picture">
+                <pic:pic xmlns:pic="http://schemas.openxmlformats.org/drawingml/2006/picture">
+                  <pic:nvPicPr>
+                    <pic:cNvPr id="1385141101" name=""/>
+                    <pic:cNvPicPr/>
+                  </pic:nvPicPr>
+                  <pic:blipFill>
+                    <a:blip r:embed="rId16"/>
+                    <a:stretch>
+                      <a:fillRect/>
+                    </a:stretch>
+                  </pic:blipFill>
+                  <pic:spPr>
+                    <a:xfrm>
+                      <a:off x="0" y="0"/>
+                      <a:ext cx="1388595" cy="3037858"/>
+                    </a:xfrm>
+                    <a:prstGeom prst="rect">
+                      <a:avLst/>
+                    </a:prstGeom>
+                  </pic:spPr>
+                </pic:pic>
+              </a:graphicData>
+            </a:graphic>
+          </wp:inline>
+        </w:drawing>
+      </w:r>
+    </w:p>
+    <w:p/>
+    <w:p>
+      <w:pPr>
+        <w:rPr>
+          <w:rFonts w:ascii="Segoe UI Emoji" w:hAnsi="Segoe UI Emoji" w:cs="Segoe UI Emoji"/>
+        </w:rPr>
+      </w:pPr>
+      <w:r>
+        <w:rPr>
+          <w:rFonts w:ascii="Segoe UI Emoji" w:hAnsi="Segoe UI Emoji" w:cs="Segoe UI Emoji"/>
+        </w:rPr>
+        <w:t>✅ Resultados de la prueba: Prueba exitosa.</w:t>
+      </w:r>
+    </w:p>
+    <w:p>
+      <w:pPr>
+        <w:rPr>
+          <w:rFonts w:ascii="Segoe UI Emoji" w:hAnsi="Segoe UI Emoji" w:cs="Segoe UI Emoji"/>
+        </w:rPr>
+      </w:pPr>
+    </w:p>
+    <w:p>
+      <w:pPr>
+        <w:pStyle w:val="Heading2"/>
+      </w:pPr>
+      <w:r>
+        <w:t>Prueba #5</w:t>
+      </w:r>
+    </w:p>
+    <w:p>
+      <w:r>
+        <w:rPr>
+          <mc:AlternateContent>
+            <mc:Choice Requires="w16se"/>
+            <mc:Fallback>
+              <w:rFonts w:ascii="Segoe UI Emoji" w:eastAsia="Segoe UI Emoji" w:hAnsi="Segoe UI Emoji" w:cs="Segoe UI Emoji"/>
+            </mc:Fallback>
+          </mc:AlternateContent>
+        </w:rPr>
+        <mc:AlternateContent>
+          <mc:Choice Requires="w16se">
+            <w16se:symEx w16se:font="Segoe UI Emoji" w16se:char="1F4CC"/>
+          </mc:Choice>
+          <mc:Fallback>
+            <w:t>📌</w:t>
+          </mc:Fallback>
+        </mc:AlternateContent>
+      </w:r>
+      <w:r>
+        <w:t xml:space="preserve"> Usuario cambia la intención a mitad del flujo</w:t>
+      </w:r>
+    </w:p>
+    <w:p>
+      <w:r>
+        <w:rPr>
+          <mc:AlternateContent>
+            <mc:Choice Requires="w16se"/>
+            <mc:Fallback>
+              <w:rFonts w:ascii="Segoe UI Emoji" w:eastAsia="Segoe UI Emoji" w:hAnsi="Segoe UI Emoji" w:cs="Segoe UI Emoji"/>
+            </mc:Fallback>
+          </mc:AlternateContent>
+        </w:rPr>
+        <mc:AlternateContent>
+          <mc:Choice Requires="w16se">
+            <w16se:symEx w16se:font="Segoe UI Emoji" w16se:char="1F3AF"/>
+          </mc:Choice>
+          <mc:Fallback>
+            <w:t>🎯</w:t>
+          </mc:Fallback>
+        </mc:AlternateContent>
+      </w:r>
+      <w:r>
+        <w:t xml:space="preserve"> Validar que el </w:t>
+      </w:r>
+      <w:proofErr w:type="spellStart"/>
+      <w:r>
+        <w:t>bot</w:t>
+      </w:r>
+      <w:proofErr w:type="spellEnd"/>
+      <w:r>
+        <w:t xml:space="preserve"> maneja correctamente cuando el usuario abandona el flujo actual y cambia de intención.</w:t>
+      </w:r>
+    </w:p>
+    <w:p>
+      <w:r>
+        <w:rPr>
+          <mc:AlternateContent>
+            <mc:Choice Requires="w16se"/>
+            <mc:Fallback>
+              <w:rFonts w:ascii="Segoe UI Emoji" w:eastAsia="Segoe UI Emoji" w:hAnsi="Segoe UI Emoji" w:cs="Segoe UI Emoji"/>
+            </mc:Fallback>
+          </mc:AlternateContent>
+        </w:rPr>
+        <mc:AlternateContent>
+          <mc:Choice Requires="w16se">
+            <w16se:symEx w16se:font="Segoe UI Emoji" w16se:char="1F501"/>
+          </mc:Choice>
+          <mc:Fallback>
+            <w:t>🔁</w:t>
+          </mc:Fallback>
+        </mc:AlternateContent>
+      </w:r>
+      <w:r>
+        <w:t xml:space="preserve"> Usuario ya tiene </w:t>
+      </w:r>
+      <w:r>
+        <w:t>sesión</w:t>
+      </w:r>
+      <w:r>
+        <w:t xml:space="preserve"> abierta.</w:t>
+      </w:r>
+    </w:p>
+    <w:p/>
+    <w:p/>
+    <w:p/>
+    <w:p/>
+    <w:p/>
+    <w:p/>
+    <w:p/>
+    <w:p>
+      <w:r>
+        <w:rPr>
+          <mc:AlternateContent>
+            <mc:Choice Requires="w16se"/>
+            <mc:Fallback>
+              <w:rFonts w:ascii="Segoe UI Emoji" w:eastAsia="Segoe UI Emoji" w:hAnsi="Segoe UI Emoji" w:cs="Segoe UI Emoji"/>
+            </mc:Fallback>
+          </mc:AlternateContent>
+        </w:rPr>
+        <w:lastRenderedPageBreak/>
+        <mc:AlternateContent>
+          <mc:Choice Requires="w16se">
+            <w16se:symEx w16se:font="Segoe UI Emoji" w16se:char="1F4E8"/>
+          </mc:Choice>
+          <mc:Fallback>
+            <w:t>📨</w:t>
+          </mc:Fallback>
+        </mc:AlternateContent>
+      </w:r>
+      <w:r>
+        <w:t xml:space="preserve"> Log de mensajes</w:t>
+      </w:r>
+    </w:p>
+    <w:p>
+      <w:r>
+        <w:drawing>
+          <wp:inline distT="0" distB="0" distL="0" distR="0" wp14:anchorId="28868FB0" wp14:editId="5156526E">
+            <wp:extent cx="1502797" cy="2990414"/>
+            <wp:effectExtent l="0" t="0" r="2540" b="635"/>
+            <wp:docPr id="1352245229" name="Picture 1"/>
+            <wp:cNvGraphicFramePr>
+              <a:graphicFrameLocks xmlns:a="http://schemas.openxmlformats.org/drawingml/2006/main" noChangeAspect="1"/>
+            </wp:cNvGraphicFramePr>
+            <a:graphic xmlns:a="http://schemas.openxmlformats.org/drawingml/2006/main">
+              <a:graphicData uri="http://schemas.openxmlformats.org/drawingml/2006/picture">
+                <pic:pic xmlns:pic="http://schemas.openxmlformats.org/drawingml/2006/picture">
+                  <pic:nvPicPr>
+                    <pic:cNvPr id="1352245229" name=""/>
+                    <pic:cNvPicPr/>
+                  </pic:nvPicPr>
+                  <pic:blipFill>
+                    <a:blip r:embed="rId17"/>
+                    <a:stretch>
+                      <a:fillRect/>
+                    </a:stretch>
+                  </pic:blipFill>
+                  <pic:spPr>
+                    <a:xfrm>
+                      <a:off x="0" y="0"/>
+                      <a:ext cx="1511092" cy="3006920"/>
+                    </a:xfrm>
+                    <a:prstGeom prst="rect">
+                      <a:avLst/>
+                    </a:prstGeom>
+                  </pic:spPr>
+                </pic:pic>
+              </a:graphicData>
+            </a:graphic>
+          </wp:inline>
+        </w:drawing>
+      </w:r>
+      <w:r>
+        <w:t xml:space="preserve">  </w:t>
+      </w:r>
+      <w:r>
+        <w:drawing>
+          <wp:inline distT="0" distB="0" distL="0" distR="0" wp14:anchorId="2C138590" wp14:editId="689195D8">
+            <wp:extent cx="1887966" cy="2987288"/>
+            <wp:effectExtent l="0" t="0" r="0" b="3810"/>
+            <wp:docPr id="256004941" name="Picture 1"/>
+            <wp:cNvGraphicFramePr>
+              <a:graphicFrameLocks xmlns:a="http://schemas.openxmlformats.org/drawingml/2006/main" noChangeAspect="1"/>
+            </wp:cNvGraphicFramePr>
+            <a:graphic xmlns:a="http://schemas.openxmlformats.org/drawingml/2006/main">
+              <a:graphicData uri="http://schemas.openxmlformats.org/drawingml/2006/picture">
+                <pic:pic xmlns:pic="http://schemas.openxmlformats.org/drawingml/2006/picture">
+                  <pic:nvPicPr>
+                    <pic:cNvPr id="256004941" name=""/>
+                    <pic:cNvPicPr/>
+                  </pic:nvPicPr>
+                  <pic:blipFill>
+                    <a:blip r:embed="rId18"/>
+                    <a:stretch>
+                      <a:fillRect/>
+                    </a:stretch>
+                  </pic:blipFill>
+                  <pic:spPr>
+                    <a:xfrm>
+                      <a:off x="0" y="0"/>
+                      <a:ext cx="1902166" cy="3009757"/>
+                    </a:xfrm>
+                    <a:prstGeom prst="rect">
+                      <a:avLst/>
+                    </a:prstGeom>
+                  </pic:spPr>
+                </pic:pic>
+              </a:graphicData>
+            </a:graphic>
+          </wp:inline>
+        </w:drawing>
+      </w:r>
+    </w:p>
+    <w:p/>
+    <w:p>
+      <w:pPr>
+        <w:rPr>
+          <w:rFonts w:ascii="Segoe UI Emoji" w:hAnsi="Segoe UI Emoji" w:cs="Segoe UI Emoji"/>
+        </w:rPr>
+      </w:pPr>
+      <w:r>
+        <w:rPr>
+          <w:rFonts w:ascii="Segoe UI Emoji" w:hAnsi="Segoe UI Emoji" w:cs="Segoe UI Emoji"/>
+        </w:rPr>
+        <w:t>✅ Resultados de la prueba: Prueba exitosa.</w:t>
+      </w:r>
+    </w:p>
+    <w:p>
+      <w:pPr>
+        <w:rPr>
+          <w:rFonts w:ascii="Segoe UI Emoji" w:hAnsi="Segoe UI Emoji" w:cs="Segoe UI Emoji"/>
+        </w:rPr>
+      </w:pPr>
+    </w:p>
+    <w:p>
+      <w:pPr>
+        <w:pStyle w:val="Heading2"/>
+      </w:pPr>
+      <w:r>
+        <w:t>Prueba #6</w:t>
+      </w:r>
+    </w:p>
+    <w:p>
+      <w:r>
+        <w:rPr>
+          <mc:AlternateContent>
+            <mc:Choice Requires="w16se"/>
+            <mc:Fallback>
+              <w:rFonts w:ascii="Segoe UI Emoji" w:eastAsia="Segoe UI Emoji" w:hAnsi="Segoe UI Emoji" w:cs="Segoe UI Emoji"/>
+            </mc:Fallback>
+          </mc:AlternateContent>
+        </w:rPr>
+        <mc:AlternateContent>
+          <mc:Choice Requires="w16se">
+            <w16se:symEx w16se:font="Segoe UI Emoji" w16se:char="1F4CC"/>
+          </mc:Choice>
+          <mc:Fallback>
+            <w:t>📌</w:t>
+          </mc:Fallback>
+        </mc:AlternateContent>
+      </w:r>
+      <w:r>
+        <w:t xml:space="preserve"> Usuario cambia la intención completamente</w:t>
+      </w:r>
+    </w:p>
+    <w:p>
+      <w:r>
+        <w:rPr>
+          <mc:AlternateContent>
+            <mc:Choice Requires="w16se"/>
+            <mc:Fallback>
+              <w:rFonts w:ascii="Segoe UI Emoji" w:eastAsia="Segoe UI Emoji" w:hAnsi="Segoe UI Emoji" w:cs="Segoe UI Emoji"/>
+            </mc:Fallback>
+          </mc:AlternateContent>
+        </w:rPr>
+        <mc:AlternateContent>
+          <mc:Choice Requires="w16se">
+            <w16se:symEx w16se:font="Segoe UI Emoji" w16se:char="1F3AF"/>
+          </mc:Choice>
+          <mc:Fallback>
+            <w:t>🎯</w:t>
+          </mc:Fallback>
+        </mc:AlternateContent>
+      </w:r>
+      <w:r>
+        <w:t xml:space="preserve"> Validar que el </w:t>
+      </w:r>
+      <w:proofErr w:type="spellStart"/>
+      <w:r>
+        <w:t>bot</w:t>
+      </w:r>
+      <w:proofErr w:type="spellEnd"/>
+      <w:r>
+        <w:t xml:space="preserve"> abandona correctamente el flujo de compra y atiende una intención global diferente (soporte / información general), sin romper sesión ni responder fuera de contexto.</w:t>
+      </w:r>
+    </w:p>
+    <w:p>
+      <w:r>
+        <w:rPr>
+          <mc:AlternateContent>
+            <mc:Choice Requires="w16se"/>
+            <mc:Fallback>
+              <w:rFonts w:ascii="Segoe UI Emoji" w:eastAsia="Segoe UI Emoji" w:hAnsi="Segoe UI Emoji" w:cs="Segoe UI Emoji"/>
+            </mc:Fallback>
+          </mc:AlternateContent>
+        </w:rPr>
+        <mc:AlternateContent>
+          <mc:Choice Requires="w16se">
+            <w16se:symEx w16se:font="Segoe UI Emoji" w16se:char="1F501"/>
+          </mc:Choice>
+          <mc:Fallback>
+            <w:t>🔁</w:t>
+          </mc:Fallback>
+        </mc:AlternateContent>
+      </w:r>
+      <w:r>
+        <w:t xml:space="preserve"> Usuario ya tiene sesión abierta.</w:t>
+      </w:r>
+    </w:p>
+    <w:p/>
+    <w:p/>
+    <w:p/>
+    <w:p/>
+    <w:p/>
+    <w:p/>
+    <w:p/>
+    <w:p>
+      <w:r>
+        <w:rPr>
+          <mc:AlternateContent>
+            <mc:Choice Requires="w16se"/>
+            <mc:Fallback>
+              <w:rFonts w:ascii="Segoe UI Emoji" w:eastAsia="Segoe UI Emoji" w:hAnsi="Segoe UI Emoji" w:cs="Segoe UI Emoji"/>
+            </mc:Fallback>
+          </mc:AlternateContent>
+        </w:rPr>
+        <mc:AlternateContent>
+          <mc:Choice Requires="w16se">
+            <w16se:symEx w16se:font="Segoe UI Emoji" w16se:char="1F4E8"/>
+          </mc:Choice>
+          <mc:Fallback>
+            <w:t>📨</w:t>
+          </mc:Fallback>
+        </mc:AlternateContent>
+      </w:r>
+      <w:r>
+        <w:t xml:space="preserve"> Log de mensajes</w:t>
+      </w:r>
+    </w:p>
+    <w:p>
+      <w:r>
+        <w:drawing>
+          <wp:inline distT="0" distB="0" distL="0" distR="0" wp14:anchorId="1B0D446E" wp14:editId="6706E6CE">
+            <wp:extent cx="1502797" cy="2990414"/>
+            <wp:effectExtent l="0" t="0" r="2540" b="635"/>
+            <wp:docPr id="1999793040" name="Picture 1"/>
+            <wp:cNvGraphicFramePr>
+              <a:graphicFrameLocks xmlns:a="http://schemas.openxmlformats.org/drawingml/2006/main" noChangeAspect="1"/>
+            </wp:cNvGraphicFramePr>
+            <a:graphic xmlns:a="http://schemas.openxmlformats.org/drawingml/2006/main">
+              <a:graphicData uri="http://schemas.openxmlformats.org/drawingml/2006/picture">
+                <pic:pic xmlns:pic="http://schemas.openxmlformats.org/drawingml/2006/picture">
+                  <pic:nvPicPr>
+                    <pic:cNvPr id="1352245229" name=""/>
+                    <pic:cNvPicPr/>
+                  </pic:nvPicPr>
+                  <pic:blipFill>
+                    <a:blip r:embed="rId17"/>
+                    <a:stretch>
+                      <a:fillRect/>
+                    </a:stretch>
+                  </pic:blipFill>
+                  <pic:spPr>
+                    <a:xfrm>
+                      <a:off x="0" y="0"/>
+                      <a:ext cx="1511092" cy="3006920"/>
+                    </a:xfrm>
+                    <a:prstGeom prst="rect">
+                      <a:avLst/>
+                    </a:prstGeom>
+                  </pic:spPr>
+                </pic:pic>
+              </a:graphicData>
+            </a:graphic>
+          </wp:inline>
+        </w:drawing>
+      </w:r>
+      <w:r>
+        <w:t xml:space="preserve">  </w:t>
+      </w:r>
+      <w:r>
+        <w:drawing>
+          <wp:inline distT="0" distB="0" distL="0" distR="0" wp14:anchorId="0ED16B8B" wp14:editId="13176CE5">
+            <wp:extent cx="1887966" cy="2987288"/>
+            <wp:effectExtent l="0" t="0" r="0" b="3810"/>
+            <wp:docPr id="1714315658" name="Picture 1"/>
+            <wp:cNvGraphicFramePr>
+              <a:graphicFrameLocks xmlns:a="http://schemas.openxmlformats.org/drawingml/2006/main" noChangeAspect="1"/>
+            </wp:cNvGraphicFramePr>
+            <a:graphic xmlns:a="http://schemas.openxmlformats.org/drawingml/2006/main">
+              <a:graphicData uri="http://schemas.openxmlformats.org/drawingml/2006/picture">
+                <pic:pic xmlns:pic="http://schemas.openxmlformats.org/drawingml/2006/picture">
+                  <pic:nvPicPr>
+                    <pic:cNvPr id="256004941" name=""/>
+                    <pic:cNvPicPr/>
+                  </pic:nvPicPr>
+                  <pic:blipFill>
+                    <a:blip r:embed="rId18"/>
+                    <a:stretch>
+                      <a:fillRect/>
+                    </a:stretch>
+                  </pic:blipFill>
+                  <pic:spPr>
+                    <a:xfrm>
+                      <a:off x="0" y="0"/>
+                      <a:ext cx="1902166" cy="3009757"/>
+                    </a:xfrm>
+                    <a:prstGeom prst="rect">
+                      <a:avLst/>
+                    </a:prstGeom>
+                  </pic:spPr>
+                </pic:pic>
+              </a:graphicData>
+            </a:graphic>
+          </wp:inline>
+        </w:drawing>
+      </w:r>
+    </w:p>
+    <w:p/>
+    <w:p>
+      <w:pPr>
+        <w:rPr>
+          <w:rFonts w:ascii="Segoe UI Emoji" w:hAnsi="Segoe UI Emoji" w:cs="Segoe UI Emoji"/>
+        </w:rPr>
+      </w:pPr>
+      <w:r>
+        <w:rPr>
+          <w:rFonts w:ascii="Segoe UI Emoji" w:hAnsi="Segoe UI Emoji" w:cs="Segoe UI Emoji"/>
+        </w:rPr>
+        <w:t>✅ Resultados de la prueba: Prueba exitosa.</w:t>
+      </w:r>
+    </w:p>
+    <w:p>
+      <w:pPr>
+        <w:rPr>
+          <w:rFonts w:ascii="Segoe UI Emoji" w:hAnsi="Segoe UI Emoji" w:cs="Segoe UI Emoji"/>
+        </w:rPr>
+      </w:pPr>
+    </w:p>
+    <w:p>
+      <w:pPr>
+        <w:rPr>
+          <w:rFonts w:ascii="Segoe UI Emoji" w:hAnsi="Segoe UI Emoji" w:cs="Segoe UI Emoji"/>
+        </w:rPr>
+      </w:pPr>
+    </w:p>
+    <w:p>
+      <w:pPr>
+        <w:rPr>
+          <w:rFonts w:ascii="Segoe UI Emoji" w:hAnsi="Segoe UI Emoji" w:cs="Segoe UI Emoji"/>
+        </w:rPr>
+      </w:pPr>
     </w:p>
     <w:p/>
     <w:sectPr>

</xml_diff>